<commit_message>
pusher to react! just bridge view
</commit_message>
<xml_diff>
--- a/5.Bab 3.docx
+++ b/5.Bab 3.docx
@@ -564,7 +564,7 @@
           <w:sz w:val="24"/>
           <w:szCs w:val="24"/>
         </w:rPr>
-        <w:t>Apache2 HTTP Server</w:t>
+        <w:t>Apache2 Server</w:t>
       </w:r>
     </w:p>
     <w:p>
@@ -890,7 +890,7 @@
           <w:sz w:val="24"/>
           <w:szCs w:val="24"/>
         </w:rPr>
-        <w:t>react-native-elements</w:t>
+        <w:t>react-native-vector-icons</w:t>
       </w:r>
     </w:p>
     <w:p>
@@ -918,7 +918,7 @@
           <w:sz w:val="24"/>
           <w:szCs w:val="24"/>
         </w:rPr>
-        <w:t>react-native-vector-icons</w:t>
+        <w:t>react-navigation</w:t>
       </w:r>
     </w:p>
     <w:p>
@@ -946,34 +946,6 @@
           <w:sz w:val="24"/>
           <w:szCs w:val="24"/>
         </w:rPr>
-        <w:t>react-navigation</w:t>
-      </w:r>
-    </w:p>
-    <w:p>
-      <w:pPr>
-        <w:pStyle w:val="15"/>
-        <w:numPr>
-          <w:ilvl w:val="0"/>
-          <w:numId w:val="6"/>
-        </w:numPr>
-        <w:tabs>
-          <w:tab w:val="left" w:pos="425"/>
-        </w:tabs>
-        <w:spacing w:line="360" w:lineRule="auto"/>
-        <w:ind w:left="1265" w:leftChars="0" w:hanging="425" w:firstLineChars="0"/>
-        <w:jc w:val="both"/>
-        <w:rPr>
-          <w:rFonts w:ascii="Times New Roman" w:hAnsi="Times New Roman" w:cs="Times New Roman"/>
-          <w:sz w:val="24"/>
-          <w:szCs w:val="24"/>
-        </w:rPr>
-      </w:pPr>
-      <w:r>
-        <w:rPr>
-          <w:rFonts w:hint="default" w:ascii="Times New Roman" w:hAnsi="Times New Roman" w:cs="Times New Roman"/>
-          <w:sz w:val="24"/>
-          <w:szCs w:val="24"/>
-        </w:rPr>
         <w:t>native-base</w:t>
       </w:r>
     </w:p>
@@ -1117,6 +1089,26 @@
         </w:rPr>
         <w:t>Kapasitas Hardisk 500GB</w:t>
       </w:r>
+    </w:p>
+    <w:p>
+      <w:pPr>
+        <w:pStyle w:val="15"/>
+        <w:numPr>
+          <w:ilvl w:val="0"/>
+          <w:numId w:val="0"/>
+        </w:numPr>
+        <w:tabs>
+          <w:tab w:val="clear" w:pos="425"/>
+        </w:tabs>
+        <w:spacing w:after="160" w:line="360" w:lineRule="auto"/>
+        <w:contextualSpacing/>
+        <w:jc w:val="both"/>
+        <w:rPr>
+          <w:rFonts w:ascii="Times New Roman" w:hAnsi="Times New Roman" w:cs="Times New Roman"/>
+          <w:sz w:val="24"/>
+          <w:szCs w:val="24"/>
+        </w:rPr>
+      </w:pPr>
     </w:p>
     <w:p>
       <w:pPr>
@@ -2878,6 +2870,466 @@
         </w:rPr>
         <w:t>Gambar 3.2 Activity Diagram Interaksi Client-Server dengan konsep Rest-Api.</w:t>
       </w:r>
+    </w:p>
+    <w:p>
+      <w:pPr>
+        <w:pStyle w:val="15"/>
+        <w:numPr>
+          <w:ilvl w:val="1"/>
+          <w:numId w:val="1"/>
+        </w:numPr>
+        <w:spacing w:line="360" w:lineRule="auto"/>
+        <w:ind w:left="450" w:hanging="450"/>
+        <w:jc w:val="both"/>
+        <w:rPr>
+          <w:rFonts w:hint="default" w:ascii="Times New Roman" w:hAnsi="Times New Roman" w:cs="Times New Roman"/>
+          <w:sz w:val="24"/>
+          <w:szCs w:val="24"/>
+        </w:rPr>
+      </w:pPr>
+      <w:r>
+        <w:rPr>
+          <w:rFonts w:ascii="Times New Roman" w:hAnsi="Times New Roman"/>
+          <w:b/>
+          <w:sz w:val="24"/>
+          <w:szCs w:val="24"/>
+        </w:rPr>
+        <w:t>Rancangan Struktur Website</w:t>
+      </w:r>
+    </w:p>
+    <w:p>
+      <w:pPr>
+        <w:spacing w:line="360" w:lineRule="auto"/>
+        <w:ind w:firstLine="540"/>
+        <w:jc w:val="both"/>
+        <w:rPr>
+          <w:rFonts w:ascii="Times New Roman" w:hAnsi="Times New Roman"/>
+          <w:color w:val="000000"/>
+          <w:sz w:val="24"/>
+          <w:szCs w:val="24"/>
+        </w:rPr>
+      </w:pPr>
+      <w:r>
+        <w:rPr>
+          <w:rFonts w:ascii="Times New Roman" w:hAnsi="Times New Roman"/>
+          <w:sz w:val="24"/>
+          <w:szCs w:val="24"/>
+        </w:rPr>
+        <w:t xml:space="preserve">Dalam membangun sebuah </w:t>
+      </w:r>
+      <w:r>
+        <w:rPr>
+          <w:rFonts w:ascii="Times New Roman" w:hAnsi="Times New Roman"/>
+          <w:i/>
+          <w:sz w:val="24"/>
+          <w:szCs w:val="24"/>
+        </w:rPr>
+        <w:t>website</w:t>
+      </w:r>
+      <w:r>
+        <w:rPr>
+          <w:rFonts w:ascii="Times New Roman" w:hAnsi="Times New Roman"/>
+          <w:sz w:val="24"/>
+          <w:szCs w:val="24"/>
+        </w:rPr>
+        <w:t xml:space="preserve"> dibutuhkan rancangan untuk menggambarkan struktur sebuah </w:t>
+      </w:r>
+      <w:r>
+        <w:rPr>
+          <w:rFonts w:ascii="Times New Roman" w:hAnsi="Times New Roman"/>
+          <w:i/>
+          <w:sz w:val="24"/>
+          <w:szCs w:val="24"/>
+        </w:rPr>
+        <w:t>website</w:t>
+      </w:r>
+      <w:r>
+        <w:rPr>
+          <w:rFonts w:ascii="Times New Roman" w:hAnsi="Times New Roman"/>
+          <w:sz w:val="24"/>
+          <w:szCs w:val="24"/>
+        </w:rPr>
+        <w:t xml:space="preserve">. </w:t>
+      </w:r>
+      <w:r>
+        <w:rPr>
+          <w:rFonts w:ascii="Times New Roman" w:hAnsi="Times New Roman"/>
+          <w:color w:val="000000"/>
+          <w:sz w:val="24"/>
+          <w:szCs w:val="24"/>
+        </w:rPr>
+        <w:t xml:space="preserve">UML menyediakan standar pada notasi dan diagram yang bisa digunakan untuk memodelkan suatu sistem. Diagram UML yang digunakan dalam </w:t>
+      </w:r>
+      <w:r>
+        <w:rPr>
+          <w:rFonts w:ascii="Times New Roman" w:hAnsi="Times New Roman"/>
+          <w:i/>
+          <w:color w:val="000000"/>
+          <w:sz w:val="24"/>
+          <w:szCs w:val="24"/>
+        </w:rPr>
+        <w:t>website</w:t>
+      </w:r>
+      <w:r>
+        <w:rPr>
+          <w:rFonts w:ascii="Times New Roman" w:hAnsi="Times New Roman"/>
+          <w:color w:val="000000"/>
+          <w:sz w:val="24"/>
+          <w:szCs w:val="24"/>
+        </w:rPr>
+        <w:t xml:space="preserve"> </w:t>
+      </w:r>
+      <w:r>
+        <w:rPr>
+          <w:rFonts w:ascii="Times New Roman" w:hAnsi="Times New Roman"/>
+          <w:i/>
+          <w:iCs/>
+          <w:color w:val="000000"/>
+          <w:sz w:val="24"/>
+          <w:szCs w:val="24"/>
+        </w:rPr>
+        <w:t>FreeSent</w:t>
+      </w:r>
+      <w:r>
+        <w:rPr>
+          <w:rFonts w:ascii="Times New Roman" w:hAnsi="Times New Roman"/>
+          <w:color w:val="000000"/>
+          <w:sz w:val="24"/>
+          <w:szCs w:val="24"/>
+        </w:rPr>
+        <w:t>, yaitu:</w:t>
+      </w:r>
+    </w:p>
+    <w:p>
+      <w:pPr>
+        <w:numPr>
+          <w:numId w:val="0"/>
+        </w:numPr>
+        <w:spacing w:after="120" w:line="360" w:lineRule="auto"/>
+        <w:jc w:val="both"/>
+        <w:rPr>
+          <w:rFonts w:ascii="Times New Roman" w:hAnsi="Times New Roman"/>
+          <w:color w:val="000000"/>
+          <w:sz w:val="24"/>
+          <w:szCs w:val="24"/>
+        </w:rPr>
+      </w:pPr>
+      <w:r>
+        <w:rPr>
+          <w:rFonts w:ascii="Times New Roman" w:hAnsi="Times New Roman"/>
+          <w:b/>
+          <w:sz w:val="24"/>
+          <w:szCs w:val="24"/>
+        </w:rPr>
+        <w:t xml:space="preserve">1. </w:t>
+      </w:r>
+      <w:r>
+        <w:rPr>
+          <w:rFonts w:ascii="Times New Roman" w:hAnsi="Times New Roman"/>
+          <w:b/>
+          <w:sz w:val="24"/>
+          <w:szCs w:val="24"/>
+        </w:rPr>
+        <w:t>Rancangan Use Case Diagram</w:t>
+      </w:r>
+    </w:p>
+    <w:p>
+      <w:pPr>
+        <w:pStyle w:val="15"/>
+        <w:numPr>
+          <w:ilvl w:val="0"/>
+          <w:numId w:val="9"/>
+        </w:numPr>
+        <w:tabs>
+          <w:tab w:val="left" w:pos="425"/>
+          <w:tab w:val="left" w:pos="900"/>
+        </w:tabs>
+        <w:spacing w:after="120" w:line="360" w:lineRule="auto"/>
+        <w:ind w:left="425" w:leftChars="0" w:hanging="425" w:firstLineChars="0"/>
+        <w:jc w:val="both"/>
+        <w:rPr>
+          <w:rFonts w:hint="default" w:ascii="Times New Roman" w:hAnsi="Times New Roman" w:cs="Times New Roman"/>
+          <w:sz w:val="24"/>
+          <w:szCs w:val="24"/>
+        </w:rPr>
+      </w:pPr>
+      <w:r>
+        <w:rPr>
+          <w:rFonts w:ascii="Times New Roman" w:hAnsi="Times New Roman"/>
+          <w:i/>
+          <w:sz w:val="24"/>
+          <w:szCs w:val="24"/>
+        </w:rPr>
+        <w:t xml:space="preserve">Use </w:t>
+      </w:r>
+      <w:r>
+        <w:rPr>
+          <w:rFonts w:ascii="Times New Roman" w:hAnsi="Times New Roman"/>
+          <w:i/>
+          <w:sz w:val="24"/>
+          <w:szCs w:val="24"/>
+          <w:lang w:val="id-ID"/>
+        </w:rPr>
+        <w:t>C</w:t>
+      </w:r>
+      <w:r>
+        <w:rPr>
+          <w:rFonts w:ascii="Times New Roman" w:hAnsi="Times New Roman"/>
+          <w:i/>
+          <w:sz w:val="24"/>
+          <w:szCs w:val="24"/>
+        </w:rPr>
+        <w:t xml:space="preserve">ase </w:t>
+      </w:r>
+      <w:r>
+        <w:rPr>
+          <w:rFonts w:ascii="Times New Roman" w:hAnsi="Times New Roman"/>
+          <w:i/>
+          <w:sz w:val="24"/>
+          <w:szCs w:val="24"/>
+          <w:lang w:val="id-ID"/>
+        </w:rPr>
+        <w:t>D</w:t>
+      </w:r>
+      <w:r>
+        <w:rPr>
+          <w:rFonts w:ascii="Times New Roman" w:hAnsi="Times New Roman"/>
+          <w:i/>
+          <w:sz w:val="24"/>
+          <w:szCs w:val="24"/>
+        </w:rPr>
+        <w:t>iagram</w:t>
+      </w:r>
+      <w:r>
+        <w:rPr>
+          <w:rFonts w:ascii="Times New Roman" w:hAnsi="Times New Roman"/>
+          <w:i/>
+          <w:sz w:val="24"/>
+          <w:szCs w:val="24"/>
+          <w:lang w:val="id-ID"/>
+        </w:rPr>
+        <w:t xml:space="preserve"> Admin</w:t>
+      </w:r>
+      <w:r>
+        <w:rPr>
+          <w:rFonts w:ascii="Times New Roman" w:hAnsi="Times New Roman"/>
+          <w:i/>
+          <w:sz w:val="24"/>
+          <w:szCs w:val="24"/>
+        </w:rPr>
+        <w:t xml:space="preserve"> </w:t>
+      </w:r>
+      <w:r>
+        <w:rPr>
+          <w:rFonts w:ascii="Times New Roman" w:hAnsi="Times New Roman"/>
+          <w:sz w:val="24"/>
+          <w:szCs w:val="24"/>
+        </w:rPr>
+        <w:t>digunakan untuk meng</w:t>
+      </w:r>
+      <w:r>
+        <w:rPr>
+          <w:rFonts w:ascii="Times New Roman" w:hAnsi="Times New Roman"/>
+          <w:sz w:val="24"/>
+          <w:szCs w:val="24"/>
+          <w:lang w:val="id-ID"/>
+        </w:rPr>
+        <w:t>endalikan</w:t>
+      </w:r>
+      <w:r>
+        <w:rPr>
+          <w:rFonts w:ascii="Times New Roman" w:hAnsi="Times New Roman"/>
+          <w:sz w:val="24"/>
+          <w:szCs w:val="24"/>
+        </w:rPr>
+        <w:t xml:space="preserve"> apa saja yang ada di dalam </w:t>
+      </w:r>
+      <w:r>
+        <w:rPr>
+          <w:rFonts w:ascii="Times New Roman" w:hAnsi="Times New Roman"/>
+          <w:sz w:val="24"/>
+          <w:szCs w:val="24"/>
+          <w:lang w:val="id-ID"/>
+        </w:rPr>
+        <w:t>sistem</w:t>
+      </w:r>
+      <w:r>
+        <w:rPr>
+          <w:rFonts w:ascii="Times New Roman" w:hAnsi="Times New Roman"/>
+          <w:sz w:val="24"/>
+          <w:szCs w:val="24"/>
+        </w:rPr>
+        <w:t xml:space="preserve">. Dalam </w:t>
+      </w:r>
+      <w:r>
+        <w:rPr>
+          <w:rFonts w:ascii="Times New Roman" w:hAnsi="Times New Roman"/>
+          <w:i/>
+          <w:sz w:val="24"/>
+          <w:szCs w:val="24"/>
+          <w:lang w:val="id-ID"/>
+        </w:rPr>
+        <w:t>U</w:t>
+      </w:r>
+      <w:r>
+        <w:rPr>
+          <w:rFonts w:ascii="Times New Roman" w:hAnsi="Times New Roman"/>
+          <w:i/>
+          <w:sz w:val="24"/>
+          <w:szCs w:val="24"/>
+        </w:rPr>
+        <w:t xml:space="preserve">se Case </w:t>
+      </w:r>
+      <w:r>
+        <w:rPr>
+          <w:rFonts w:ascii="Times New Roman" w:hAnsi="Times New Roman"/>
+          <w:i/>
+          <w:sz w:val="24"/>
+          <w:szCs w:val="24"/>
+          <w:lang w:val="id-ID"/>
+        </w:rPr>
+        <w:t>D</w:t>
+      </w:r>
+      <w:r>
+        <w:rPr>
+          <w:rFonts w:ascii="Times New Roman" w:hAnsi="Times New Roman"/>
+          <w:i/>
+          <w:sz w:val="24"/>
+          <w:szCs w:val="24"/>
+        </w:rPr>
+        <w:t xml:space="preserve">iagram </w:t>
+      </w:r>
+      <w:r>
+        <w:rPr>
+          <w:rFonts w:ascii="Times New Roman" w:hAnsi="Times New Roman"/>
+          <w:i/>
+          <w:sz w:val="24"/>
+          <w:szCs w:val="24"/>
+          <w:lang w:val="id-ID"/>
+        </w:rPr>
+        <w:t>Admin</w:t>
+      </w:r>
+      <w:r>
+        <w:rPr>
+          <w:rFonts w:ascii="Times New Roman" w:hAnsi="Times New Roman"/>
+          <w:sz w:val="24"/>
+          <w:szCs w:val="24"/>
+        </w:rPr>
+        <w:t xml:space="preserve"> ini terdapat </w:t>
+      </w:r>
+      <w:r>
+        <w:rPr>
+          <w:rFonts w:ascii="Times New Roman" w:hAnsi="Times New Roman"/>
+          <w:sz w:val="24"/>
+          <w:szCs w:val="24"/>
+          <w:lang w:val="id-ID"/>
+        </w:rPr>
+        <w:t>1</w:t>
+      </w:r>
+      <w:r>
+        <w:rPr>
+          <w:rFonts w:ascii="Times New Roman" w:hAnsi="Times New Roman"/>
+          <w:sz w:val="24"/>
+          <w:szCs w:val="24"/>
+        </w:rPr>
+        <w:t xml:space="preserve"> aktor yaitu admin. Admin</w:t>
+      </w:r>
+      <w:r>
+        <w:rPr>
+          <w:rFonts w:ascii="Times New Roman" w:hAnsi="Times New Roman"/>
+          <w:sz w:val="24"/>
+          <w:szCs w:val="24"/>
+          <w:lang w:val="id-ID"/>
+        </w:rPr>
+        <w:t xml:space="preserve"> </w:t>
+      </w:r>
+      <w:r>
+        <w:rPr>
+          <w:rFonts w:ascii="Times New Roman" w:hAnsi="Times New Roman"/>
+          <w:sz w:val="24"/>
+          <w:szCs w:val="24"/>
+        </w:rPr>
+        <w:t xml:space="preserve">mempunyai akun untuk mendapat hak akses </w:t>
+      </w:r>
+      <w:r>
+        <w:rPr>
+          <w:rFonts w:ascii="Times New Roman" w:hAnsi="Times New Roman"/>
+          <w:sz w:val="24"/>
+          <w:szCs w:val="24"/>
+        </w:rPr>
+        <w:t>untuk mengelola roles, mengelola pengguna, berita yang muncul di aplikasi android, serta pengaturan website seperti pengaturan logo website dan aplikasi android</w:t>
+      </w:r>
+      <w:r>
+        <w:rPr>
+          <w:rFonts w:ascii="Times New Roman" w:hAnsi="Times New Roman"/>
+          <w:sz w:val="24"/>
+          <w:szCs w:val="24"/>
+          <w:lang w:val="id-ID"/>
+        </w:rPr>
+        <w:t xml:space="preserve">. </w:t>
+      </w:r>
+    </w:p>
+    <w:p>
+      <w:pPr>
+        <w:pStyle w:val="15"/>
+        <w:numPr>
+          <w:numId w:val="0"/>
+        </w:numPr>
+        <w:tabs>
+          <w:tab w:val="left" w:pos="900"/>
+        </w:tabs>
+        <w:spacing w:after="120" w:line="360" w:lineRule="auto"/>
+        <w:ind w:leftChars="0"/>
+        <w:jc w:val="both"/>
+        <w:rPr>
+          <w:rFonts w:hint="default" w:ascii="Times New Roman" w:hAnsi="Times New Roman" w:cs="Times New Roman"/>
+          <w:sz w:val="24"/>
+          <w:szCs w:val="24"/>
+        </w:rPr>
+      </w:pPr>
+      <w:bookmarkStart w:id="0" w:name="_GoBack"/>
+      <w:bookmarkEnd w:id="0"/>
+    </w:p>
+    <w:p>
+      <w:pPr>
+        <w:pStyle w:val="15"/>
+        <w:numPr>
+          <w:ilvl w:val="0"/>
+          <w:numId w:val="9"/>
+        </w:numPr>
+        <w:tabs>
+          <w:tab w:val="left" w:pos="425"/>
+          <w:tab w:val="left" w:pos="900"/>
+        </w:tabs>
+        <w:spacing w:after="120" w:line="360" w:lineRule="auto"/>
+        <w:ind w:left="425" w:leftChars="0" w:hanging="425" w:firstLineChars="0"/>
+        <w:jc w:val="both"/>
+        <w:rPr>
+          <w:rFonts w:hint="default" w:ascii="Times New Roman" w:hAnsi="Times New Roman" w:cs="Times New Roman"/>
+          <w:sz w:val="24"/>
+          <w:szCs w:val="24"/>
+        </w:rPr>
+      </w:pPr>
+    </w:p>
+    <w:p>
+      <w:pPr>
+        <w:pStyle w:val="15"/>
+        <w:numPr>
+          <w:ilvl w:val="0"/>
+          <w:numId w:val="0"/>
+        </w:numPr>
+        <w:tabs>
+          <w:tab w:val="clear" w:pos="425"/>
+        </w:tabs>
+        <w:spacing w:line="360" w:lineRule="auto"/>
+        <w:ind w:firstLine="240"/>
+        <w:jc w:val="both"/>
+        <w:rPr>
+          <w:rFonts w:hint="default" w:ascii="Times New Roman" w:hAnsi="Times New Roman" w:cs="Times New Roman"/>
+          <w:sz w:val="24"/>
+          <w:szCs w:val="24"/>
+        </w:rPr>
+      </w:pPr>
     </w:p>
     <w:p>
       <w:pPr>
@@ -6553,103 +7005,6 @@
       <w:pPr>
         <w:numPr>
           <w:ilvl w:val="0"/>
-          <w:numId w:val="9"/>
-        </w:numPr>
-        <w:spacing w:after="0" w:line="360" w:lineRule="auto"/>
-        <w:ind w:left="426"/>
-        <w:jc w:val="both"/>
-        <w:rPr>
-          <w:rFonts w:ascii="Times New Roman" w:hAnsi="Times New Roman"/>
-          <w:b/>
-          <w:sz w:val="24"/>
-          <w:szCs w:val="24"/>
-          <w:lang w:val="id-ID"/>
-        </w:rPr>
-      </w:pPr>
-      <w:r>
-        <w:rPr>
-          <w:rFonts w:ascii="Times New Roman" w:hAnsi="Times New Roman"/>
-          <w:b/>
-          <w:sz w:val="24"/>
-          <w:szCs w:val="24"/>
-          <w:lang w:val="id-ID"/>
-        </w:rPr>
-        <w:t>Tabel Database</w:t>
-      </w:r>
-    </w:p>
-    <w:p>
-      <w:pPr>
-        <w:pStyle w:val="5"/>
-        <w:spacing w:line="360" w:lineRule="auto"/>
-        <w:ind w:left="90" w:right="142" w:firstLine="360"/>
-        <w:jc w:val="both"/>
-        <w:rPr>
-          <w:lang w:val="id-ID"/>
-        </w:rPr>
-      </w:pPr>
-      <w:r>
-        <w:t xml:space="preserve">Berdasarkan </w:t>
-      </w:r>
-      <w:r>
-        <w:rPr>
-          <w:lang w:val="id-ID"/>
-        </w:rPr>
-        <w:t xml:space="preserve">dari </w:t>
-      </w:r>
-      <w:r>
-        <w:t xml:space="preserve">rancangan </w:t>
-      </w:r>
-      <w:r>
-        <w:rPr>
-          <w:lang w:val="id-ID"/>
-        </w:rPr>
-        <w:t xml:space="preserve">yang telah dibuat, </w:t>
-      </w:r>
-      <w:r>
-        <w:rPr>
-          <w:i/>
-        </w:rPr>
-        <w:t xml:space="preserve">Platform Freesent </w:t>
-      </w:r>
-      <w:r>
-        <w:rPr>
-          <w:lang w:val="id-ID"/>
-        </w:rPr>
-        <w:t xml:space="preserve">membutuhkan </w:t>
-      </w:r>
-      <w:r>
-        <w:rPr>
-          <w:i/>
-        </w:rPr>
-        <w:t>database</w:t>
-      </w:r>
-      <w:r>
-        <w:rPr>
-          <w:i/>
-          <w:lang w:val="id-ID"/>
-        </w:rPr>
-        <w:t xml:space="preserve"> </w:t>
-      </w:r>
-      <w:r>
-        <w:rPr>
-          <w:lang w:val="id-ID"/>
-        </w:rPr>
-        <w:t>berikut</w:t>
-      </w:r>
-      <w:r>
-        <w:t>, yakni:</w:t>
-      </w:r>
-    </w:p>
-    <w:p>
-      <w:pPr>
-        <w:spacing w:after="0" w:line="360" w:lineRule="auto"/>
-        <w:jc w:val="both"/>
-      </w:pPr>
-    </w:p>
-    <w:p>
-      <w:pPr>
-        <w:numPr>
-          <w:ilvl w:val="0"/>
           <w:numId w:val="10"/>
         </w:numPr>
         <w:spacing w:after="0" w:line="360" w:lineRule="auto"/>
@@ -6657,6 +7012,103 @@
         <w:jc w:val="both"/>
         <w:rPr>
           <w:rFonts w:ascii="Times New Roman" w:hAnsi="Times New Roman"/>
+          <w:b/>
+          <w:sz w:val="24"/>
+          <w:szCs w:val="24"/>
+          <w:lang w:val="id-ID"/>
+        </w:rPr>
+      </w:pPr>
+      <w:r>
+        <w:rPr>
+          <w:rFonts w:ascii="Times New Roman" w:hAnsi="Times New Roman"/>
+          <w:b/>
+          <w:sz w:val="24"/>
+          <w:szCs w:val="24"/>
+          <w:lang w:val="id-ID"/>
+        </w:rPr>
+        <w:t>Tabel Database</w:t>
+      </w:r>
+    </w:p>
+    <w:p>
+      <w:pPr>
+        <w:pStyle w:val="5"/>
+        <w:spacing w:line="360" w:lineRule="auto"/>
+        <w:ind w:left="90" w:right="142" w:firstLine="360"/>
+        <w:jc w:val="both"/>
+        <w:rPr>
+          <w:lang w:val="id-ID"/>
+        </w:rPr>
+      </w:pPr>
+      <w:r>
+        <w:t xml:space="preserve">Berdasarkan </w:t>
+      </w:r>
+      <w:r>
+        <w:rPr>
+          <w:lang w:val="id-ID"/>
+        </w:rPr>
+        <w:t xml:space="preserve">dari </w:t>
+      </w:r>
+      <w:r>
+        <w:t xml:space="preserve">rancangan </w:t>
+      </w:r>
+      <w:r>
+        <w:rPr>
+          <w:lang w:val="id-ID"/>
+        </w:rPr>
+        <w:t xml:space="preserve">yang telah dibuat, </w:t>
+      </w:r>
+      <w:r>
+        <w:rPr>
+          <w:i/>
+        </w:rPr>
+        <w:t xml:space="preserve">Platform Freesent </w:t>
+      </w:r>
+      <w:r>
+        <w:rPr>
+          <w:lang w:val="id-ID"/>
+        </w:rPr>
+        <w:t xml:space="preserve">membutuhkan </w:t>
+      </w:r>
+      <w:r>
+        <w:rPr>
+          <w:i/>
+        </w:rPr>
+        <w:t>database</w:t>
+      </w:r>
+      <w:r>
+        <w:rPr>
+          <w:i/>
+          <w:lang w:val="id-ID"/>
+        </w:rPr>
+        <w:t xml:space="preserve"> </w:t>
+      </w:r>
+      <w:r>
+        <w:rPr>
+          <w:lang w:val="id-ID"/>
+        </w:rPr>
+        <w:t>berikut</w:t>
+      </w:r>
+      <w:r>
+        <w:t>, yakni:</w:t>
+      </w:r>
+    </w:p>
+    <w:p>
+      <w:pPr>
+        <w:spacing w:after="0" w:line="360" w:lineRule="auto"/>
+        <w:jc w:val="both"/>
+      </w:pPr>
+    </w:p>
+    <w:p>
+      <w:pPr>
+        <w:numPr>
+          <w:ilvl w:val="0"/>
+          <w:numId w:val="11"/>
+        </w:numPr>
+        <w:spacing w:after="0" w:line="360" w:lineRule="auto"/>
+        <w:ind w:left="426"/>
+        <w:jc w:val="both"/>
+        <w:rPr>
+          <w:rFonts w:ascii="Times New Roman" w:hAnsi="Times New Roman"/>
           <w:sz w:val="24"/>
           <w:szCs w:val="24"/>
           <w:lang w:val="en-US"/>
@@ -6921,23 +7373,7 @@
           <w:sz w:val="24"/>
           <w:szCs w:val="24"/>
         </w:rPr>
-        <w:t xml:space="preserve">, </w:t>
-      </w:r>
-      <w:r>
-        <w:rPr>
-          <w:rFonts w:hint="default" w:ascii="Times New Roman" w:hAnsi="Times New Roman"/>
-          <w:sz w:val="24"/>
-          <w:szCs w:val="24"/>
-        </w:rPr>
-        <w:t xml:space="preserve">api_token, </w:t>
-      </w:r>
-      <w:r>
-        <w:rPr>
-          <w:rFonts w:hint="default" w:ascii="Times New Roman" w:hAnsi="Times New Roman"/>
-          <w:sz w:val="24"/>
-          <w:szCs w:val="24"/>
-        </w:rPr>
-        <w:t xml:space="preserve">created_at, dan updated_at. </w:t>
+        <w:t xml:space="preserve">, api_token, created_at, dan updated_at. </w:t>
       </w:r>
       <w:r>
         <w:rPr>
@@ -8547,7 +8983,7 @@
       <w:pPr>
         <w:numPr>
           <w:ilvl w:val="0"/>
-          <w:numId w:val="10"/>
+          <w:numId w:val="11"/>
         </w:numPr>
         <w:spacing w:after="0" w:line="360" w:lineRule="auto"/>
         <w:ind w:left="426"/>
@@ -9219,7 +9655,7 @@
       <w:pPr>
         <w:numPr>
           <w:ilvl w:val="0"/>
-          <w:numId w:val="10"/>
+          <w:numId w:val="11"/>
         </w:numPr>
         <w:spacing w:after="0" w:line="360" w:lineRule="auto"/>
         <w:ind w:left="426"/>
@@ -10349,7 +10785,7 @@
       <w:pPr>
         <w:numPr>
           <w:ilvl w:val="0"/>
-          <w:numId w:val="10"/>
+          <w:numId w:val="11"/>
         </w:numPr>
         <w:spacing w:after="0" w:line="360" w:lineRule="auto"/>
         <w:ind w:left="426"/>
@@ -11284,7 +11720,7 @@
       <w:pPr>
         <w:numPr>
           <w:ilvl w:val="0"/>
-          <w:numId w:val="10"/>
+          <w:numId w:val="11"/>
         </w:numPr>
         <w:spacing w:after="0" w:line="360" w:lineRule="auto"/>
         <w:ind w:left="426"/>
@@ -12189,7 +12625,7 @@
       <w:pPr>
         <w:numPr>
           <w:ilvl w:val="0"/>
-          <w:numId w:val="10"/>
+          <w:numId w:val="11"/>
         </w:numPr>
         <w:spacing w:after="0" w:line="360" w:lineRule="auto"/>
         <w:ind w:left="426"/>
@@ -14128,8 +14564,6 @@
           <w:rFonts w:hint="default"/>
         </w:rPr>
       </w:pPr>
-      <w:bookmarkStart w:id="0" w:name="_GoBack"/>
-      <w:bookmarkEnd w:id="0"/>
     </w:p>
     <w:sectPr>
       <w:headerReference r:id="rId3" w:type="default"/>
@@ -15078,6 +15512,26 @@
       </w:pPr>
     </w:lvl>
   </w:abstractNum>
+  <w:abstractNum w:abstractNumId="1528012561">
+    <w:nsid w:val="5B139F11"/>
+    <w:multiLevelType w:val="singleLevel"/>
+    <w:tmpl w:val="5B139F11"/>
+    <w:lvl w:ilvl="0" w:tentative="1">
+      <w:start w:val="1"/>
+      <w:numFmt w:val="lowerLetter"/>
+      <w:lvlText w:val="%1."/>
+      <w:lvlJc w:val="left"/>
+      <w:pPr>
+        <w:tabs>
+          <w:tab w:val="left" w:pos="425"/>
+        </w:tabs>
+        <w:ind w:left="425" w:leftChars="0" w:hanging="425" w:firstLineChars="0"/>
+      </w:pPr>
+      <w:rPr>
+        <w:rFonts w:hint="default"/>
+      </w:rPr>
+    </w:lvl>
+  </w:abstractNum>
   <w:num w:numId="1">
     <w:abstractNumId w:val="2126847303"/>
   </w:num>
@@ -15103,9 +15557,12 @@
     <w:abstractNumId w:val="1525443029"/>
   </w:num>
   <w:num w:numId="9">
+    <w:abstractNumId w:val="1528012561"/>
+  </w:num>
+  <w:num w:numId="10">
     <w:abstractNumId w:val="976228199"/>
   </w:num>
-  <w:num w:numId="10">
+  <w:num w:numId="11">
     <w:abstractNumId w:val="1732969447"/>
   </w:num>
 </w:numbering>

</xml_diff>